<commit_message>
Write some changes to a Git commands manual
</commit_message>
<xml_diff>
--- a/docs/Git commands manual.docx
+++ b/docs/Git commands manual.docx
@@ -83,29 +83,68 @@
         <w:rPr>
           <w:rtl w:val="0"/>
         </w:rPr>
-        <w:t xml:space="preserve"> using your GitHub credentials. Additionally, please create token (classic) on GitHub user settings -&gt; Developer Settings -&gt; Personal access tokens -&gt; Token (classic) </w:t>
-      </w:r>
-    </w:p>
-    <w:p>
-      <w:pPr>
-        <w:rPr/>
-      </w:pPr>
-      <w:r>
-        <w:rPr>
-          <w:rtl w:val="0"/>
-        </w:rPr>
-        <w:t xml:space="preserve">git config --global user.name "romanaumov"</w:t>
-      </w:r>
-    </w:p>
-    <w:p>
-      <w:pPr>
-        <w:rPr/>
-      </w:pPr>
-      <w:r>
-        <w:rPr>
-          <w:rtl w:val="0"/>
-        </w:rPr>
-        <w:t xml:space="preserve">git config --global user.email "rna104@uclive.ac.nz"</w:t>
+        <w:t xml:space="preserve"> </w:t>
+      </w:r>
+      <w:r>
+        <w:rPr>
+          <w:color w:val="ff0000"/>
+          <w:rtl w:val="0"/>
+        </w:rPr>
+        <w:t xml:space="preserve">using your GitHub credentials.</w:t>
+      </w:r>
+      <w:r>
+        <w:rPr>
+          <w:rtl w:val="0"/>
+        </w:rPr>
+        <w:t xml:space="preserve"> Additionally, please create token (classic) on GitHub user settings -&gt; Developer Settings -&gt; Personal access tokens -&gt; Token (classic) </w:t>
+      </w:r>
+    </w:p>
+    <w:p>
+      <w:pPr>
+        <w:rPr/>
+      </w:pPr>
+      <w:r>
+        <w:rPr>
+          <w:rtl w:val="0"/>
+        </w:rPr>
+        <w:t xml:space="preserve">git config --global user.name "</w:t>
+      </w:r>
+      <w:r>
+        <w:rPr>
+          <w:color w:val="ff0000"/>
+          <w:rtl w:val="0"/>
+        </w:rPr>
+        <w:t xml:space="preserve">romanaumov</w:t>
+      </w:r>
+      <w:r>
+        <w:rPr>
+          <w:rtl w:val="0"/>
+        </w:rPr>
+        <w:t xml:space="preserve">"</w:t>
+      </w:r>
+    </w:p>
+    <w:p>
+      <w:pPr>
+        <w:rPr/>
+      </w:pPr>
+      <w:r>
+        <w:rPr>
+          <w:rtl w:val="0"/>
+        </w:rPr>
+        <w:t xml:space="preserve">git config --global user.email "</w:t>
+      </w:r>
+      <w:r>
+        <w:rPr>
+          <w:color w:val="ff0000"/>
+          <w:rtl w:val="0"/>
+        </w:rPr>
+        <w:t xml:space="preserve">rna104@uclive.ac.nz</w:t>
+      </w:r>
+      <w:r>
+        <w:rPr>
+          <w:rtl w:val="0"/>
+        </w:rPr>
+        <w:t xml:space="preserve">"</w:t>
       </w:r>
     </w:p>
     <w:p>
@@ -199,15 +238,22 @@
     <w:p>
       <w:pPr>
         <w:rPr>
-          <w:b w:val="1"/>
-        </w:rPr>
-      </w:pPr>
-      <w:r>
-        <w:rPr>
-          <w:b w:val="1"/>
-          <w:rtl w:val="0"/>
-        </w:rPr>
-        <w:t xml:space="preserve">4. # Switch to dev branch.</w:t>
+          <w:color w:val="ff0000"/>
+        </w:rPr>
+      </w:pPr>
+      <w:r>
+        <w:rPr>
+          <w:b w:val="1"/>
+          <w:rtl w:val="0"/>
+        </w:rPr>
+        <w:t xml:space="preserve">4. # Switch to dev branch. </w:t>
+      </w:r>
+      <w:r>
+        <w:rPr>
+          <w:color w:val="ff0000"/>
+          <w:rtl w:val="0"/>
+        </w:rPr>
+        <w:t xml:space="preserve">Do it always (we are working with dev branch all time)</w:t>
       </w:r>
     </w:p>
     <w:p>
@@ -268,7 +314,9 @@
     </w:p>
     <w:p>
       <w:pPr>
-        <w:rPr/>
+        <w:rPr>
+          <w:color w:val="ff0000"/>
+        </w:rPr>
       </w:pPr>
       <w:r>
         <w:rPr>
@@ -281,7 +329,14 @@
         <w:rPr>
           <w:rtl w:val="0"/>
         </w:rPr>
-        <w:t xml:space="preserve"> (copy the repository from GitHub to local machine). For this use Token (classic) as a Password.</w:t>
+        <w:t xml:space="preserve"> (copy the repository from GitHub to local machine). </w:t>
+      </w:r>
+      <w:r>
+        <w:rPr>
+          <w:color w:val="ff0000"/>
+          <w:rtl w:val="0"/>
+        </w:rPr>
+        <w:t xml:space="preserve">For this use Token (classic) as a Password.</w:t>
       </w:r>
     </w:p>
     <w:p>

</xml_diff>